<commit_message>
relocation and doc to README
</commit_message>
<xml_diff>
--- a/Documentation/Neural Style Transfer.docx
+++ b/Documentation/Neural Style Transfer.docx
@@ -41,7 +41,54 @@
         <w:t>image will have the intention of the artist who draw the content image, as if the artist who draw the style image painted it.</w:t>
       </w:r>
     </w:p>
-    <w:p/>
+    <w:p>
+      <w:r>
+        <w:rPr>
+          <w:noProof/>
+        </w:rPr>
+        <w:drawing>
+          <wp:inline distT="0" distB="0" distL="0" distR="0" wp14:anchorId="3BF92DF2" wp14:editId="2B2D6CA9">
+            <wp:extent cx="5943600" cy="1170940"/>
+            <wp:effectExtent l="0" t="0" r="0" b="0"/>
+            <wp:docPr id="2" name="Picture 2"/>
+            <wp:cNvGraphicFramePr>
+              <a:graphicFrameLocks xmlns:a="http://schemas.openxmlformats.org/drawingml/2006/main" noChangeAspect="1"/>
+            </wp:cNvGraphicFramePr>
+            <a:graphic xmlns:a="http://schemas.openxmlformats.org/drawingml/2006/main">
+              <a:graphicData uri="http://schemas.openxmlformats.org/drawingml/2006/picture">
+                <pic:pic xmlns:pic="http://schemas.openxmlformats.org/drawingml/2006/picture">
+                  <pic:nvPicPr>
+                    <pic:cNvPr id="2" name="intro.png"/>
+                    <pic:cNvPicPr/>
+                  </pic:nvPicPr>
+                  <pic:blipFill>
+                    <a:blip r:embed="rId5" cstate="print">
+                      <a:extLst>
+                        <a:ext uri="{28A0092B-C50C-407E-A947-70E740481C1C}">
+                          <a14:useLocalDpi xmlns:a14="http://schemas.microsoft.com/office/drawing/2010/main" val="0"/>
+                        </a:ext>
+                      </a:extLst>
+                    </a:blip>
+                    <a:stretch>
+                      <a:fillRect/>
+                    </a:stretch>
+                  </pic:blipFill>
+                  <pic:spPr>
+                    <a:xfrm>
+                      <a:off x="0" y="0"/>
+                      <a:ext cx="5943600" cy="1170940"/>
+                    </a:xfrm>
+                    <a:prstGeom prst="rect">
+                      <a:avLst/>
+                    </a:prstGeom>
+                  </pic:spPr>
+                </pic:pic>
+              </a:graphicData>
+            </a:graphic>
+          </wp:inline>
+        </w:drawing>
+      </w:r>
+    </w:p>
     <w:p>
       <w:pPr>
         <w:pStyle w:val="Heading1"/>
@@ -60,7 +107,7 @@
       <w:r>
         <w:t xml:space="preserve"> </w:t>
       </w:r>
-      <w:hyperlink r:id="rId4" w:history="1">
+      <w:hyperlink r:id="rId6" w:history="1">
         <w:r>
           <w:rPr>
             <w:rStyle w:val="Hyperlink"/>
@@ -100,15 +147,29 @@
       <w:r>
         <w:rPr>
           <w:b/>
-          <w:u w:val="single"/>
         </w:rPr>
         <w:t>So, what do we maximize?</w:t>
       </w:r>
       <w:r>
-        <w:t xml:space="preserve"> In NST we maximize with </w:t>
-      </w:r>
-      <w:r>
-        <w:t>respect to the input itself.</w:t>
+        <w:t xml:space="preserve"> In NST we maximize</w:t>
+      </w:r>
+      <w:r>
+        <w:t xml:space="preserve"> the ou</w:t>
+      </w:r>
+      <w:r>
+        <w:t>t</w:t>
+      </w:r>
+      <w:r>
+        <w:t>put</w:t>
+      </w:r>
+      <w:r>
+        <w:t xml:space="preserve"> with </w:t>
+      </w:r>
+      <w:r>
+        <w:t xml:space="preserve">respect to the input </w:t>
+      </w:r>
+      <w:r>
+        <w:t>itself!</w:t>
       </w:r>
     </w:p>
     <w:p>
@@ -131,112 +192,168 @@
         <w:t xml:space="preserve"> </w:t>
       </w:r>
     </w:p>
-    <w:p>
-      <m:oMathPara>
-        <m:oMath>
-          <m:sSup>
-            <m:sSupPr>
-              <m:ctrlPr>
-                <w:rPr>
-                  <w:rFonts w:ascii="Cambria Math" w:hAnsi="Cambria Math"/>
-                  <w:i/>
-                </w:rPr>
-              </m:ctrlPr>
-            </m:sSupPr>
-            <m:e>
-              <m:r>
-                <w:rPr>
-                  <w:rFonts w:ascii="Cambria Math" w:hAnsi="Cambria Math"/>
-                </w:rPr>
-                <m:t>X</m:t>
-              </m:r>
-            </m:e>
-            <m:sup>
-              <m:r>
-                <w:rPr>
-                  <w:rFonts w:ascii="Cambria Math" w:hAnsi="Cambria Math"/>
-                </w:rPr>
-                <m:t>*</m:t>
-              </m:r>
-            </m:sup>
-          </m:sSup>
-          <m:r>
-            <w:rPr>
-              <w:rFonts w:ascii="Cambria Math" w:hAnsi="Cambria Math"/>
-            </w:rPr>
-            <m:t xml:space="preserve">= </m:t>
-          </m:r>
-          <m:sSub>
-            <m:sSubPr>
-              <m:ctrlPr>
-                <w:rPr>
-                  <w:rFonts w:ascii="Cambria Math" w:hAnsi="Cambria Math"/>
-                  <w:i/>
-                </w:rPr>
-              </m:ctrlPr>
-            </m:sSubPr>
-            <m:e>
-              <m:r>
-                <w:rPr>
-                  <w:rFonts w:ascii="Cambria Math" w:hAnsi="Cambria Math"/>
-                </w:rPr>
-                <m:t>argmax</m:t>
-              </m:r>
-            </m:e>
-            <m:sub>
-              <m:r>
-                <w:rPr>
-                  <w:rFonts w:ascii="Cambria Math" w:hAnsi="Cambria Math"/>
-                </w:rPr>
-                <m:t>X</m:t>
-              </m:r>
-            </m:sub>
-          </m:sSub>
-          <m:d>
-            <m:dPr>
-              <m:begChr m:val="{"/>
-              <m:endChr m:val="}"/>
-              <m:ctrlPr>
-                <w:rPr>
-                  <w:rFonts w:ascii="Cambria Math" w:hAnsi="Cambria Math"/>
-                  <w:i/>
-                </w:rPr>
-              </m:ctrlPr>
-            </m:dPr>
-            <m:e>
-              <m:r>
-                <w:rPr>
-                  <w:rFonts w:ascii="Cambria Math" w:hAnsi="Cambria Math"/>
-                </w:rPr>
-                <m:t>activation</m:t>
-              </m:r>
-              <m:d>
-                <m:dPr>
-                  <m:ctrlPr>
-                    <w:rPr>
-                      <w:rFonts w:ascii="Cambria Math" w:hAnsi="Cambria Math"/>
-                      <w:i/>
-                    </w:rPr>
-                  </m:ctrlPr>
-                </m:dPr>
-                <m:e>
-                  <m:r>
-                    <w:rPr>
-                      <w:rFonts w:ascii="Cambria Math" w:hAnsi="Cambria Math"/>
-                    </w:rPr>
-                    <m:t>X;θ</m:t>
-                  </m:r>
-                </m:e>
-              </m:d>
-            </m:e>
-          </m:d>
-        </m:oMath>
-      </m:oMathPara>
-    </w:p>
-    <w:p/>
+    <w:tbl>
+      <w:tblPr>
+        <w:tblStyle w:val="TableGrid"/>
+        <w:tblW w:w="9397" w:type="dxa"/>
+        <w:tblLook w:val="04A0" w:firstRow="1" w:lastRow="0" w:firstColumn="1" w:lastColumn="0" w:noHBand="0" w:noVBand="1"/>
+      </w:tblPr>
+      <w:tblGrid>
+        <w:gridCol w:w="9397"/>
+      </w:tblGrid>
+      <w:tr>
+        <w:trPr>
+          <w:trHeight w:val="616"/>
+        </w:trPr>
+        <w:tc>
+          <w:tcPr>
+            <w:tcW w:w="9397" w:type="dxa"/>
+            <w:tcBorders>
+              <w:top w:val="nil"/>
+              <w:left w:val="nil"/>
+              <w:bottom w:val="nil"/>
+              <w:right w:val="nil"/>
+            </w:tcBorders>
+            <w:vAlign w:val="center"/>
+          </w:tcPr>
+          <w:p>
+            <w:pPr>
+              <w:spacing w:after="0"/>
+              <w:jc w:val="center"/>
+              <w:rPr>
+                <w:rFonts w:eastAsiaTheme="minorEastAsia"/>
+                <w:sz w:val="28"/>
+              </w:rPr>
+            </w:pPr>
+            <m:oMathPara>
+              <m:oMath>
+                <m:sSup>
+                  <m:sSupPr>
+                    <m:ctrlPr>
+                      <w:rPr>
+                        <w:rFonts w:ascii="Cambria Math" w:hAnsi="Cambria Math"/>
+                        <w:i/>
+                        <w:sz w:val="28"/>
+                      </w:rPr>
+                    </m:ctrlPr>
+                  </m:sSupPr>
+                  <m:e>
+                    <m:r>
+                      <w:rPr>
+                        <w:rFonts w:ascii="Cambria Math" w:hAnsi="Cambria Math"/>
+                        <w:sz w:val="28"/>
+                      </w:rPr>
+                      <m:t>X</m:t>
+                    </m:r>
+                  </m:e>
+                  <m:sup>
+                    <m:r>
+                      <w:rPr>
+                        <w:rFonts w:ascii="Cambria Math" w:hAnsi="Cambria Math"/>
+                        <w:sz w:val="28"/>
+                      </w:rPr>
+                      <m:t>*</m:t>
+                    </m:r>
+                  </m:sup>
+                </m:sSup>
+                <m:r>
+                  <w:rPr>
+                    <w:rFonts w:ascii="Cambria Math" w:hAnsi="Cambria Math"/>
+                    <w:sz w:val="28"/>
+                  </w:rPr>
+                  <m:t xml:space="preserve">= </m:t>
+                </m:r>
+                <m:sSub>
+                  <m:sSubPr>
+                    <m:ctrlPr>
+                      <w:rPr>
+                        <w:rFonts w:ascii="Cambria Math" w:hAnsi="Cambria Math"/>
+                        <w:i/>
+                        <w:sz w:val="28"/>
+                      </w:rPr>
+                    </m:ctrlPr>
+                  </m:sSubPr>
+                  <m:e>
+                    <m:r>
+                      <w:rPr>
+                        <w:rFonts w:ascii="Cambria Math" w:hAnsi="Cambria Math"/>
+                        <w:sz w:val="28"/>
+                      </w:rPr>
+                      <m:t>argmax</m:t>
+                    </m:r>
+                  </m:e>
+                  <m:sub>
+                    <m:r>
+                      <w:rPr>
+                        <w:rFonts w:ascii="Cambria Math" w:hAnsi="Cambria Math"/>
+                        <w:sz w:val="28"/>
+                      </w:rPr>
+                      <m:t>X</m:t>
+                    </m:r>
+                  </m:sub>
+                </m:sSub>
+                <m:d>
+                  <m:dPr>
+                    <m:begChr m:val="{"/>
+                    <m:endChr m:val="}"/>
+                    <m:ctrlPr>
+                      <w:rPr>
+                        <w:rFonts w:ascii="Cambria Math" w:hAnsi="Cambria Math"/>
+                        <w:i/>
+                        <w:sz w:val="28"/>
+                      </w:rPr>
+                    </m:ctrlPr>
+                  </m:dPr>
+                  <m:e>
+                    <m:r>
+                      <w:rPr>
+                        <w:rFonts w:ascii="Cambria Math" w:hAnsi="Cambria Math"/>
+                        <w:sz w:val="28"/>
+                      </w:rPr>
+                      <m:t>activation</m:t>
+                    </m:r>
+                    <m:d>
+                      <m:dPr>
+                        <m:ctrlPr>
+                          <w:rPr>
+                            <w:rFonts w:ascii="Cambria Math" w:hAnsi="Cambria Math"/>
+                            <w:i/>
+                            <w:sz w:val="28"/>
+                          </w:rPr>
+                        </m:ctrlPr>
+                      </m:dPr>
+                      <m:e>
+                        <m:r>
+                          <w:rPr>
+                            <w:rFonts w:ascii="Cambria Math" w:hAnsi="Cambria Math"/>
+                            <w:sz w:val="28"/>
+                          </w:rPr>
+                          <m:t>X;θ</m:t>
+                        </m:r>
+                      </m:e>
+                    </m:d>
+                  </m:e>
+                </m:d>
+              </m:oMath>
+            </m:oMathPara>
+          </w:p>
+        </w:tc>
+      </w:tr>
+    </w:tbl>
+    <w:p>
+      <w:r>
+        <w:t xml:space="preserve">This </w:t>
+      </w:r>
+      <w:r>
+        <w:t>would be equivalent to answering</w:t>
+      </w:r>
+      <w:r>
+        <w:t xml:space="preserve"> the question: what image maximizes these activations?</w:t>
+      </w:r>
+    </w:p>
     <w:p>
       <w:pPr>
-        <w:pStyle w:val="Heading2"/>
+        <w:pStyle w:val="Heading1"/>
       </w:pPr>
       <w:r>
         <w:t>Reproduce content</w:t>
@@ -248,10 +365,1758 @@
       </w:r>
     </w:p>
     <w:p>
+      <w:pPr>
+        <w:jc w:val="center"/>
+      </w:pPr>
+      <w:r>
+        <w:rPr>
+          <w:noProof/>
+        </w:rPr>
+        <w:drawing>
+          <wp:inline distT="0" distB="0" distL="0" distR="0" wp14:anchorId="6C168BC0" wp14:editId="2A25C5ED">
+            <wp:extent cx="5088835" cy="2135027"/>
+            <wp:effectExtent l="0" t="0" r="4445" b="0"/>
+            <wp:docPr id="1" name="Picture 1"/>
+            <wp:cNvGraphicFramePr>
+              <a:graphicFrameLocks xmlns:a="http://schemas.openxmlformats.org/drawingml/2006/main" noChangeAspect="1"/>
+            </wp:cNvGraphicFramePr>
+            <a:graphic xmlns:a="http://schemas.openxmlformats.org/drawingml/2006/main">
+              <a:graphicData uri="http://schemas.openxmlformats.org/drawingml/2006/picture">
+                <pic:pic xmlns:pic="http://schemas.openxmlformats.org/drawingml/2006/picture">
+                  <pic:nvPicPr>
+                    <pic:cNvPr id="1" name="reproduce_content.png"/>
+                    <pic:cNvPicPr/>
+                  </pic:nvPicPr>
+                  <pic:blipFill>
+                    <a:blip r:embed="rId7" cstate="print">
+                      <a:extLst>
+                        <a:ext uri="{28A0092B-C50C-407E-A947-70E740481C1C}">
+                          <a14:useLocalDpi xmlns:a14="http://schemas.microsoft.com/office/drawing/2010/main" val="0"/>
+                        </a:ext>
+                      </a:extLst>
+                    </a:blip>
+                    <a:stretch>
+                      <a:fillRect/>
+                    </a:stretch>
+                  </pic:blipFill>
+                  <pic:spPr>
+                    <a:xfrm>
+                      <a:off x="0" y="0"/>
+                      <a:ext cx="5102339" cy="2140692"/>
+                    </a:xfrm>
+                    <a:prstGeom prst="rect">
+                      <a:avLst/>
+                    </a:prstGeom>
+                  </pic:spPr>
+                </pic:pic>
+              </a:graphicData>
+            </a:graphic>
+          </wp:inline>
+        </w:drawing>
+      </w:r>
+    </w:p>
+    <w:p>
+      <w:r>
+        <w:lastRenderedPageBreak/>
+        <w:t>As mention, we are looking for the result of the convolution to be</w:t>
+      </w:r>
+      <w:r>
+        <w:t xml:space="preserve"> equivalent.</w:t>
+      </w:r>
+      <w:r>
+        <w:t xml:space="preserve"> In the figure above, our content imag</w:t>
+      </w:r>
+      <w:r>
+        <w:t>e (the eleph</w:t>
+      </w:r>
+      <w:r>
+        <w:t xml:space="preserve">ant) will produce an output after the forward pass on the </w:t>
+      </w:r>
+      <w:r>
+        <w:t>CNN</w:t>
+      </w:r>
+      <w:r>
+        <w:t>.</w:t>
+      </w:r>
+      <w:r>
+        <w:t xml:space="preserve"> </w:t>
+      </w:r>
+      <w:r>
+        <w:t xml:space="preserve">We will then </w:t>
+      </w:r>
+      <w:r>
+        <w:rPr>
+          <w:b/>
+          <w:i/>
+        </w:rPr>
+        <w:t>change the pixels in out input image</w:t>
+      </w:r>
+      <w:r>
+        <w:t xml:space="preserve"> (the noisy image) to </w:t>
+      </w:r>
+      <w:r>
+        <w:rPr>
+          <w:b/>
+          <w:i/>
+        </w:rPr>
+        <w:t>produce the same ou</w:t>
+      </w:r>
+      <w:r>
+        <w:rPr>
+          <w:b/>
+          <w:i/>
+        </w:rPr>
+        <w:t>t</w:t>
+      </w:r>
+      <w:r>
+        <w:rPr>
+          <w:b/>
+          <w:i/>
+        </w:rPr>
+        <w:t>put volume.</w:t>
+      </w:r>
+    </w:p>
+    <w:p>
+      <w:r>
+        <w:t xml:space="preserve">And compute the loss of this </w:t>
+      </w:r>
+      <w:r>
+        <w:t>aspect is trivial. We want to know “how far” both volumes are, so we could simple calculate the MSE for the vector resulting of flatten those volumes</w:t>
+      </w:r>
+      <w:r>
+        <w:t>.</w:t>
+      </w:r>
+    </w:p>
+    <w:tbl>
+      <w:tblPr>
+        <w:tblStyle w:val="TableGrid"/>
+        <w:tblW w:w="9378" w:type="dxa"/>
+        <w:tblBorders>
+          <w:top w:val="none" w:sz="0" w:space="0" w:color="auto"/>
+          <w:left w:val="none" w:sz="0" w:space="0" w:color="auto"/>
+          <w:bottom w:val="none" w:sz="0" w:space="0" w:color="auto"/>
+          <w:right w:val="none" w:sz="0" w:space="0" w:color="auto"/>
+          <w:insideH w:val="none" w:sz="0" w:space="0" w:color="auto"/>
+          <w:insideV w:val="none" w:sz="0" w:space="0" w:color="auto"/>
+        </w:tblBorders>
+        <w:tblLook w:val="04A0" w:firstRow="1" w:lastRow="0" w:firstColumn="1" w:lastColumn="0" w:noHBand="0" w:noVBand="1"/>
+      </w:tblPr>
+      <w:tblGrid>
+        <w:gridCol w:w="9378"/>
+      </w:tblGrid>
+      <w:tr>
+        <w:trPr>
+          <w:trHeight w:val="570"/>
+        </w:trPr>
+        <w:tc>
+          <w:tcPr>
+            <w:tcW w:w="9378" w:type="dxa"/>
+            <w:vAlign w:val="center"/>
+          </w:tcPr>
+          <w:p>
+            <w:pPr>
+              <w:jc w:val="center"/>
+            </w:pPr>
+            <m:oMathPara>
+              <m:oMath>
+                <m:r>
+                  <w:rPr>
+                    <w:rFonts w:ascii="Cambria Math" w:hAnsi="Cambria Math"/>
+                  </w:rPr>
+                  <m:t>targe</m:t>
+                </m:r>
+                <m:sSub>
+                  <m:sSubPr>
+                    <m:ctrlPr>
+                      <w:rPr>
+                        <w:rFonts w:ascii="Cambria Math" w:hAnsi="Cambria Math"/>
+                        <w:i/>
+                      </w:rPr>
+                    </m:ctrlPr>
+                  </m:sSubPr>
+                  <m:e>
+                    <m:r>
+                      <w:rPr>
+                        <w:rFonts w:ascii="Cambria Math" w:hAnsi="Cambria Math"/>
+                      </w:rPr>
+                      <m:t>t</m:t>
+                    </m:r>
+                  </m:e>
+                  <m:sub>
+                    <m:r>
+                      <w:rPr>
+                        <w:rFonts w:ascii="Cambria Math" w:hAnsi="Cambria Math"/>
+                      </w:rPr>
+                      <m:t>output</m:t>
+                    </m:r>
+                  </m:sub>
+                </m:sSub>
+                <m:r>
+                  <w:rPr>
+                    <w:rFonts w:ascii="Cambria Math" w:hAnsi="Cambria Math"/>
+                  </w:rPr>
+                  <m:t>=CNN.predict</m:t>
+                </m:r>
+                <m:d>
+                  <m:dPr>
+                    <m:ctrlPr>
+                      <w:rPr>
+                        <w:rFonts w:ascii="Cambria Math" w:hAnsi="Cambria Math"/>
+                        <w:i/>
+                      </w:rPr>
+                    </m:ctrlPr>
+                  </m:dPr>
+                  <m:e>
+                    <m:r>
+                      <w:rPr>
+                        <w:rFonts w:ascii="Cambria Math" w:hAnsi="Cambria Math"/>
+                      </w:rPr>
+                      <m:t>conten</m:t>
+                    </m:r>
+                    <m:sSub>
+                      <m:sSubPr>
+                        <m:ctrlPr>
+                          <w:rPr>
+                            <w:rFonts w:ascii="Cambria Math" w:hAnsi="Cambria Math"/>
+                            <w:i/>
+                          </w:rPr>
+                        </m:ctrlPr>
+                      </m:sSubPr>
+                      <m:e>
+                        <m:r>
+                          <w:rPr>
+                            <w:rFonts w:ascii="Cambria Math" w:hAnsi="Cambria Math"/>
+                          </w:rPr>
+                          <m:t>t</m:t>
+                        </m:r>
+                      </m:e>
+                      <m:sub>
+                        <m:r>
+                          <w:rPr>
+                            <w:rFonts w:ascii="Cambria Math" w:hAnsi="Cambria Math"/>
+                          </w:rPr>
+                          <m:t>image</m:t>
+                        </m:r>
+                      </m:sub>
+                    </m:sSub>
+                  </m:e>
+                </m:d>
+              </m:oMath>
+            </m:oMathPara>
+          </w:p>
+        </w:tc>
+      </w:tr>
+      <w:tr>
+        <w:trPr>
+          <w:trHeight w:val="570"/>
+        </w:trPr>
+        <w:tc>
+          <w:tcPr>
+            <w:tcW w:w="9378" w:type="dxa"/>
+            <w:vAlign w:val="center"/>
+          </w:tcPr>
+          <w:p>
+            <w:pPr>
+              <w:jc w:val="center"/>
+              <w:rPr>
+                <w:rFonts w:eastAsiaTheme="minorEastAsia"/>
+              </w:rPr>
+            </w:pPr>
+            <m:oMathPara>
+              <m:oMath>
+                <m:sSub>
+                  <m:sSubPr>
+                    <m:ctrlPr>
+                      <w:rPr>
+                        <w:rFonts w:ascii="Cambria Math" w:hAnsi="Cambria Math"/>
+                        <w:i/>
+                      </w:rPr>
+                    </m:ctrlPr>
+                  </m:sSubPr>
+                  <m:e>
+                    <m:r>
+                      <w:rPr>
+                        <w:rFonts w:ascii="Cambria Math" w:hAnsi="Cambria Math"/>
+                      </w:rPr>
+                      <m:t>predicted</m:t>
+                    </m:r>
+                  </m:e>
+                  <m:sub>
+                    <m:r>
+                      <w:rPr>
+                        <w:rFonts w:ascii="Cambria Math" w:hAnsi="Cambria Math"/>
+                      </w:rPr>
+                      <m:t>output</m:t>
+                    </m:r>
+                  </m:sub>
+                </m:sSub>
+                <m:r>
+                  <w:rPr>
+                    <w:rFonts w:ascii="Cambria Math" w:hAnsi="Cambria Math"/>
+                  </w:rPr>
+                  <m:t>=CNN.predict</m:t>
+                </m:r>
+                <m:d>
+                  <m:dPr>
+                    <m:ctrlPr>
+                      <w:rPr>
+                        <w:rFonts w:ascii="Cambria Math" w:hAnsi="Cambria Math"/>
+                        <w:i/>
+                      </w:rPr>
+                    </m:ctrlPr>
+                  </m:dPr>
+                  <m:e>
+                    <m:r>
+                      <w:rPr>
+                        <w:rFonts w:ascii="Cambria Math" w:hAnsi="Cambria Math"/>
+                      </w:rPr>
+                      <m:t>inpu</m:t>
+                    </m:r>
+                    <m:sSub>
+                      <m:sSubPr>
+                        <m:ctrlPr>
+                          <w:rPr>
+                            <w:rFonts w:ascii="Cambria Math" w:hAnsi="Cambria Math"/>
+                            <w:i/>
+                          </w:rPr>
+                        </m:ctrlPr>
+                      </m:sSubPr>
+                      <m:e>
+                        <m:r>
+                          <w:rPr>
+                            <w:rFonts w:ascii="Cambria Math" w:hAnsi="Cambria Math"/>
+                          </w:rPr>
+                          <m:t>t</m:t>
+                        </m:r>
+                      </m:e>
+                      <m:sub>
+                        <m:r>
+                          <w:rPr>
+                            <w:rFonts w:ascii="Cambria Math" w:hAnsi="Cambria Math"/>
+                          </w:rPr>
+                          <m:t>image</m:t>
+                        </m:r>
+                      </m:sub>
+                    </m:sSub>
+                  </m:e>
+                </m:d>
+              </m:oMath>
+            </m:oMathPara>
+          </w:p>
+        </w:tc>
+      </w:tr>
+      <w:tr>
+        <w:trPr>
+          <w:trHeight w:val="570"/>
+        </w:trPr>
+        <w:tc>
+          <w:tcPr>
+            <w:tcW w:w="9378" w:type="dxa"/>
+            <w:vAlign w:val="center"/>
+          </w:tcPr>
+          <w:p>
+            <w:pPr>
+              <w:jc w:val="center"/>
+            </w:pPr>
+            <m:oMathPara>
+              <m:oMath>
+                <m:r>
+                  <w:rPr>
+                    <w:rFonts w:ascii="Cambria Math" w:hAnsi="Cambria Math"/>
+                  </w:rPr>
+                  <m:t>loss=mean</m:t>
+                </m:r>
+                <m:d>
+                  <m:dPr>
+                    <m:ctrlPr>
+                      <w:rPr>
+                        <w:rFonts w:ascii="Cambria Math" w:hAnsi="Cambria Math"/>
+                        <w:i/>
+                      </w:rPr>
+                    </m:ctrlPr>
+                  </m:dPr>
+                  <m:e>
+                    <m:sSup>
+                      <m:sSupPr>
+                        <m:ctrlPr>
+                          <w:rPr>
+                            <w:rFonts w:ascii="Cambria Math" w:hAnsi="Cambria Math"/>
+                            <w:i/>
+                          </w:rPr>
+                        </m:ctrlPr>
+                      </m:sSupPr>
+                      <m:e>
+                        <m:d>
+                          <m:dPr>
+                            <m:ctrlPr>
+                              <w:rPr>
+                                <w:rFonts w:ascii="Cambria Math" w:hAnsi="Cambria Math"/>
+                                <w:i/>
+                              </w:rPr>
+                            </m:ctrlPr>
+                          </m:dPr>
+                          <m:e>
+                            <m:r>
+                              <w:rPr>
+                                <w:rFonts w:ascii="Cambria Math" w:hAnsi="Cambria Math"/>
+                              </w:rPr>
+                              <m:t>targe</m:t>
+                            </m:r>
+                            <m:sSub>
+                              <m:sSubPr>
+                                <m:ctrlPr>
+                                  <w:rPr>
+                                    <w:rFonts w:ascii="Cambria Math" w:hAnsi="Cambria Math"/>
+                                    <w:i/>
+                                  </w:rPr>
+                                </m:ctrlPr>
+                              </m:sSubPr>
+                              <m:e>
+                                <m:r>
+                                  <w:rPr>
+                                    <w:rFonts w:ascii="Cambria Math" w:hAnsi="Cambria Math"/>
+                                  </w:rPr>
+                                  <m:t>t</m:t>
+                                </m:r>
+                              </m:e>
+                              <m:sub>
+                                <m:r>
+                                  <w:rPr>
+                                    <w:rFonts w:ascii="Cambria Math" w:hAnsi="Cambria Math"/>
+                                  </w:rPr>
+                                  <m:t>output</m:t>
+                                </m:r>
+                              </m:sub>
+                            </m:sSub>
+                            <m:r>
+                              <w:rPr>
+                                <w:rFonts w:ascii="Cambria Math" w:hAnsi="Cambria Math"/>
+                              </w:rPr>
+                              <m:t>-</m:t>
+                            </m:r>
+                            <m:sSub>
+                              <m:sSubPr>
+                                <m:ctrlPr>
+                                  <w:rPr>
+                                    <w:rFonts w:ascii="Cambria Math" w:hAnsi="Cambria Math"/>
+                                    <w:i/>
+                                  </w:rPr>
+                                </m:ctrlPr>
+                              </m:sSubPr>
+                              <m:e>
+                                <m:r>
+                                  <w:rPr>
+                                    <w:rFonts w:ascii="Cambria Math" w:hAnsi="Cambria Math"/>
+                                  </w:rPr>
+                                  <m:t>predicted</m:t>
+                                </m:r>
+                              </m:e>
+                              <m:sub>
+                                <m:r>
+                                  <w:rPr>
+                                    <w:rFonts w:ascii="Cambria Math" w:hAnsi="Cambria Math"/>
+                                  </w:rPr>
+                                  <m:t>output</m:t>
+                                </m:r>
+                              </m:sub>
+                            </m:sSub>
+                          </m:e>
+                        </m:d>
+                      </m:e>
+                      <m:sup>
+                        <m:r>
+                          <w:rPr>
+                            <w:rFonts w:ascii="Cambria Math" w:hAnsi="Cambria Math"/>
+                          </w:rPr>
+                          <m:t>2</m:t>
+                        </m:r>
+                      </m:sup>
+                    </m:sSup>
+                  </m:e>
+                </m:d>
+              </m:oMath>
+            </m:oMathPara>
+          </w:p>
+        </w:tc>
+      </w:tr>
+    </w:tbl>
+    <w:p>
+      <w:pPr>
+        <w:pStyle w:val="Heading3"/>
+      </w:pPr>
       <w:bookmarkStart w:id="0" w:name="_GoBack"/>
       <w:bookmarkEnd w:id="0"/>
+      <w:r>
+        <w:t>NOTE</w:t>
+      </w:r>
+    </w:p>
+    <w:p>
+      <w:r>
+        <w:t xml:space="preserve">We </w:t>
+      </w:r>
+      <w:r>
+        <w:t>now could think about how CNN works to t</w:t>
+      </w:r>
+      <w:r>
+        <w:t>ake more advantage of using it in this task.</w:t>
+      </w:r>
+      <w:r>
+        <w:t xml:space="preserve"> As we know, </w:t>
+      </w:r>
+      <w:r>
+        <w:t>CNN propagate representations of the image over the depth dimension, layer-by-layer.</w:t>
+      </w:r>
+      <w:r>
+        <w:t xml:space="preserve"> This means, that the further we go from the input image, more </w:t>
+      </w:r>
+      <w:r>
+        <w:t>detail from the image is represented by the output of that particular layer.</w:t>
+      </w:r>
+    </w:p>
+    <w:p>
+      <w:r>
+        <w:t xml:space="preserve">Since right now we want to capture the content of the image, </w:t>
+      </w:r>
+      <w:r>
+        <w:t xml:space="preserve">we are </w:t>
+      </w:r>
+      <w:r>
+        <w:rPr>
+          <w:b/>
+          <w:i/>
+        </w:rPr>
+        <w:t>not actually interested in using the entire network</w:t>
+      </w:r>
+      <w:r>
+        <w:t>, since w</w:t>
+      </w:r>
+      <w:r>
+        <w:t>e will lo</w:t>
+      </w:r>
+      <w:r>
+        <w:t>se precision in the content encoding.</w:t>
+      </w:r>
+      <w:r>
+        <w:t xml:space="preserve"> Therefore, the </w:t>
+      </w:r>
+      <w:r>
+        <w:t>above</w:t>
+      </w:r>
+      <w:r>
+        <w:t xml:space="preserve"> equations will be more accurate by</w:t>
+      </w:r>
+      <w:r>
+        <w:t xml:space="preserve"> changing:</w:t>
+      </w:r>
+    </w:p>
+    <w:tbl>
+      <w:tblPr>
+        <w:tblStyle w:val="TableGrid"/>
+        <w:tblW w:w="9364" w:type="dxa"/>
+        <w:tblBorders>
+          <w:top w:val="none" w:sz="0" w:space="0" w:color="auto"/>
+          <w:left w:val="none" w:sz="0" w:space="0" w:color="auto"/>
+          <w:bottom w:val="none" w:sz="0" w:space="0" w:color="auto"/>
+          <w:right w:val="none" w:sz="0" w:space="0" w:color="auto"/>
+          <w:insideH w:val="none" w:sz="0" w:space="0" w:color="auto"/>
+          <w:insideV w:val="none" w:sz="0" w:space="0" w:color="auto"/>
+        </w:tblBorders>
+        <w:tblLook w:val="04A0" w:firstRow="1" w:lastRow="0" w:firstColumn="1" w:lastColumn="0" w:noHBand="0" w:noVBand="1"/>
+      </w:tblPr>
+      <w:tblGrid>
+        <w:gridCol w:w="9364"/>
+      </w:tblGrid>
+      <w:tr>
+        <w:trPr>
+          <w:trHeight w:val="576"/>
+        </w:trPr>
+        <w:tc>
+          <w:tcPr>
+            <w:tcW w:w="9364" w:type="dxa"/>
+            <w:vAlign w:val="center"/>
+          </w:tcPr>
+          <w:p>
+            <w:pPr>
+              <w:jc w:val="center"/>
+            </w:pPr>
+            <m:oMathPara>
+              <m:oMath>
+                <m:r>
+                  <w:rPr>
+                    <w:rFonts w:ascii="Cambria Math" w:hAnsi="Cambria Math"/>
+                  </w:rPr>
+                  <m:t>targe</m:t>
+                </m:r>
+                <m:sSub>
+                  <m:sSubPr>
+                    <m:ctrlPr>
+                      <w:rPr>
+                        <w:rFonts w:ascii="Cambria Math" w:hAnsi="Cambria Math"/>
+                        <w:i/>
+                      </w:rPr>
+                    </m:ctrlPr>
+                  </m:sSubPr>
+                  <m:e>
+                    <m:r>
+                      <w:rPr>
+                        <w:rFonts w:ascii="Cambria Math" w:hAnsi="Cambria Math"/>
+                      </w:rPr>
+                      <m:t>t</m:t>
+                    </m:r>
+                  </m:e>
+                  <m:sub>
+                    <m:r>
+                      <w:rPr>
+                        <w:rFonts w:ascii="Cambria Math" w:hAnsi="Cambria Math"/>
+                      </w:rPr>
+                      <m:t>output</m:t>
+                    </m:r>
+                  </m:sub>
+                </m:sSub>
+                <m:r>
+                  <w:rPr>
+                    <w:rFonts w:ascii="Cambria Math" w:hAnsi="Cambria Math"/>
+                  </w:rPr>
+                  <m:t>=partial_CNN.predict</m:t>
+                </m:r>
+                <m:d>
+                  <m:dPr>
+                    <m:ctrlPr>
+                      <w:rPr>
+                        <w:rFonts w:ascii="Cambria Math" w:hAnsi="Cambria Math"/>
+                        <w:i/>
+                      </w:rPr>
+                    </m:ctrlPr>
+                  </m:dPr>
+                  <m:e>
+                    <m:r>
+                      <w:rPr>
+                        <w:rFonts w:ascii="Cambria Math" w:hAnsi="Cambria Math"/>
+                      </w:rPr>
+                      <m:t>conten</m:t>
+                    </m:r>
+                    <m:sSub>
+                      <m:sSubPr>
+                        <m:ctrlPr>
+                          <w:rPr>
+                            <w:rFonts w:ascii="Cambria Math" w:hAnsi="Cambria Math"/>
+                            <w:i/>
+                          </w:rPr>
+                        </m:ctrlPr>
+                      </m:sSubPr>
+                      <m:e>
+                        <m:r>
+                          <w:rPr>
+                            <w:rFonts w:ascii="Cambria Math" w:hAnsi="Cambria Math"/>
+                          </w:rPr>
+                          <m:t>t</m:t>
+                        </m:r>
+                      </m:e>
+                      <m:sub>
+                        <m:r>
+                          <w:rPr>
+                            <w:rFonts w:ascii="Cambria Math" w:hAnsi="Cambria Math"/>
+                          </w:rPr>
+                          <m:t>image</m:t>
+                        </m:r>
+                      </m:sub>
+                    </m:sSub>
+                  </m:e>
+                </m:d>
+              </m:oMath>
+            </m:oMathPara>
+          </w:p>
+        </w:tc>
+      </w:tr>
+      <w:tr>
+        <w:trPr>
+          <w:trHeight w:val="576"/>
+        </w:trPr>
+        <w:tc>
+          <w:tcPr>
+            <w:tcW w:w="9364" w:type="dxa"/>
+            <w:vAlign w:val="center"/>
+          </w:tcPr>
+          <w:p>
+            <w:pPr>
+              <w:jc w:val="center"/>
+              <w:rPr>
+                <w:rFonts w:eastAsiaTheme="minorEastAsia"/>
+              </w:rPr>
+            </w:pPr>
+            <m:oMathPara>
+              <m:oMath>
+                <m:sSub>
+                  <m:sSubPr>
+                    <m:ctrlPr>
+                      <w:rPr>
+                        <w:rFonts w:ascii="Cambria Math" w:hAnsi="Cambria Math"/>
+                        <w:i/>
+                      </w:rPr>
+                    </m:ctrlPr>
+                  </m:sSubPr>
+                  <m:e>
+                    <m:r>
+                      <w:rPr>
+                        <w:rFonts w:ascii="Cambria Math" w:hAnsi="Cambria Math"/>
+                      </w:rPr>
+                      <m:t>predicted</m:t>
+                    </m:r>
+                  </m:e>
+                  <m:sub>
+                    <m:r>
+                      <w:rPr>
+                        <w:rFonts w:ascii="Cambria Math" w:hAnsi="Cambria Math"/>
+                      </w:rPr>
+                      <m:t>output</m:t>
+                    </m:r>
+                  </m:sub>
+                </m:sSub>
+                <m:r>
+                  <w:rPr>
+                    <w:rFonts w:ascii="Cambria Math" w:hAnsi="Cambria Math"/>
+                  </w:rPr>
+                  <m:t>=partial_CNN.predict</m:t>
+                </m:r>
+                <m:d>
+                  <m:dPr>
+                    <m:ctrlPr>
+                      <w:rPr>
+                        <w:rFonts w:ascii="Cambria Math" w:hAnsi="Cambria Math"/>
+                        <w:i/>
+                      </w:rPr>
+                    </m:ctrlPr>
+                  </m:dPr>
+                  <m:e>
+                    <m:r>
+                      <w:rPr>
+                        <w:rFonts w:ascii="Cambria Math" w:hAnsi="Cambria Math"/>
+                      </w:rPr>
+                      <m:t>inpu</m:t>
+                    </m:r>
+                    <m:sSub>
+                      <m:sSubPr>
+                        <m:ctrlPr>
+                          <w:rPr>
+                            <w:rFonts w:ascii="Cambria Math" w:hAnsi="Cambria Math"/>
+                            <w:i/>
+                          </w:rPr>
+                        </m:ctrlPr>
+                      </m:sSubPr>
+                      <m:e>
+                        <m:r>
+                          <w:rPr>
+                            <w:rFonts w:ascii="Cambria Math" w:hAnsi="Cambria Math"/>
+                          </w:rPr>
+                          <m:t>t</m:t>
+                        </m:r>
+                      </m:e>
+                      <m:sub>
+                        <m:r>
+                          <w:rPr>
+                            <w:rFonts w:ascii="Cambria Math" w:hAnsi="Cambria Math"/>
+                          </w:rPr>
+                          <m:t>image</m:t>
+                        </m:r>
+                      </m:sub>
+                    </m:sSub>
+                  </m:e>
+                </m:d>
+              </m:oMath>
+            </m:oMathPara>
+          </w:p>
+        </w:tc>
+      </w:tr>
+      <w:tr>
+        <w:trPr>
+          <w:trHeight w:val="576"/>
+        </w:trPr>
+        <w:tc>
+          <w:tcPr>
+            <w:tcW w:w="9364" w:type="dxa"/>
+            <w:vAlign w:val="center"/>
+          </w:tcPr>
+          <w:p>
+            <w:pPr>
+              <w:jc w:val="center"/>
+            </w:pPr>
+            <m:oMathPara>
+              <m:oMath>
+                <m:r>
+                  <w:rPr>
+                    <w:rFonts w:ascii="Cambria Math" w:hAnsi="Cambria Math"/>
+                  </w:rPr>
+                  <m:t>loss=mean</m:t>
+                </m:r>
+                <m:d>
+                  <m:dPr>
+                    <m:ctrlPr>
+                      <w:rPr>
+                        <w:rFonts w:ascii="Cambria Math" w:hAnsi="Cambria Math"/>
+                        <w:i/>
+                      </w:rPr>
+                    </m:ctrlPr>
+                  </m:dPr>
+                  <m:e>
+                    <m:sSup>
+                      <m:sSupPr>
+                        <m:ctrlPr>
+                          <w:rPr>
+                            <w:rFonts w:ascii="Cambria Math" w:hAnsi="Cambria Math"/>
+                            <w:i/>
+                          </w:rPr>
+                        </m:ctrlPr>
+                      </m:sSupPr>
+                      <m:e>
+                        <m:d>
+                          <m:dPr>
+                            <m:ctrlPr>
+                              <w:rPr>
+                                <w:rFonts w:ascii="Cambria Math" w:hAnsi="Cambria Math"/>
+                                <w:i/>
+                              </w:rPr>
+                            </m:ctrlPr>
+                          </m:dPr>
+                          <m:e>
+                            <m:r>
+                              <w:rPr>
+                                <w:rFonts w:ascii="Cambria Math" w:hAnsi="Cambria Math"/>
+                              </w:rPr>
+                              <m:t>targe</m:t>
+                            </m:r>
+                            <m:sSub>
+                              <m:sSubPr>
+                                <m:ctrlPr>
+                                  <w:rPr>
+                                    <w:rFonts w:ascii="Cambria Math" w:hAnsi="Cambria Math"/>
+                                    <w:i/>
+                                  </w:rPr>
+                                </m:ctrlPr>
+                              </m:sSubPr>
+                              <m:e>
+                                <m:r>
+                                  <w:rPr>
+                                    <w:rFonts w:ascii="Cambria Math" w:hAnsi="Cambria Math"/>
+                                  </w:rPr>
+                                  <m:t>t</m:t>
+                                </m:r>
+                              </m:e>
+                              <m:sub>
+                                <m:r>
+                                  <w:rPr>
+                                    <w:rFonts w:ascii="Cambria Math" w:hAnsi="Cambria Math"/>
+                                  </w:rPr>
+                                  <m:t>output</m:t>
+                                </m:r>
+                              </m:sub>
+                            </m:sSub>
+                            <m:r>
+                              <w:rPr>
+                                <w:rFonts w:ascii="Cambria Math" w:hAnsi="Cambria Math"/>
+                              </w:rPr>
+                              <m:t>-</m:t>
+                            </m:r>
+                            <m:sSub>
+                              <m:sSubPr>
+                                <m:ctrlPr>
+                                  <w:rPr>
+                                    <w:rFonts w:ascii="Cambria Math" w:hAnsi="Cambria Math"/>
+                                    <w:i/>
+                                  </w:rPr>
+                                </m:ctrlPr>
+                              </m:sSubPr>
+                              <m:e>
+                                <m:r>
+                                  <w:rPr>
+                                    <w:rFonts w:ascii="Cambria Math" w:hAnsi="Cambria Math"/>
+                                  </w:rPr>
+                                  <m:t>predicted</m:t>
+                                </m:r>
+                              </m:e>
+                              <m:sub>
+                                <m:r>
+                                  <w:rPr>
+                                    <w:rFonts w:ascii="Cambria Math" w:hAnsi="Cambria Math"/>
+                                  </w:rPr>
+                                  <m:t>output</m:t>
+                                </m:r>
+                              </m:sub>
+                            </m:sSub>
+                          </m:e>
+                        </m:d>
+                      </m:e>
+                      <m:sup>
+                        <m:r>
+                          <w:rPr>
+                            <w:rFonts w:ascii="Cambria Math" w:hAnsi="Cambria Math"/>
+                          </w:rPr>
+                          <m:t>2</m:t>
+                        </m:r>
+                      </m:sup>
+                    </m:sSup>
+                  </m:e>
+                </m:d>
+              </m:oMath>
+            </m:oMathPara>
+          </w:p>
+        </w:tc>
+      </w:tr>
+    </w:tbl>
+    <w:p>
+      <w:pPr>
+        <w:rPr>
+          <w:rFonts w:ascii="Calibri" w:eastAsia="Calibri" w:hAnsi="Calibri" w:cs="Times New Roman"/>
+        </w:rPr>
+      </w:pPr>
+      <w:r>
+        <w:rPr>
+          <w:rFonts w:ascii="Calibri" w:eastAsia="Calibri" w:hAnsi="Calibri" w:cs="Times New Roman"/>
+        </w:rPr>
+        <w:t xml:space="preserve">The next picture shows how out </w:t>
+      </w:r>
+      <w:r>
+        <w:rPr>
+          <w:rFonts w:ascii="Calibri" w:eastAsia="Calibri" w:hAnsi="Calibri" w:cs="Times New Roman"/>
+        </w:rPr>
+        <w:t>prediction</w:t>
+      </w:r>
+      <w:r>
+        <w:rPr>
+          <w:rFonts w:ascii="Calibri" w:eastAsia="Calibri" w:hAnsi="Calibri" w:cs="Times New Roman"/>
+        </w:rPr>
+        <w:t xml:space="preserve"> image </w:t>
+      </w:r>
+      <w:r>
+        <w:rPr>
+          <w:rFonts w:ascii="Calibri" w:eastAsia="Calibri" w:hAnsi="Calibri" w:cs="Times New Roman"/>
+        </w:rPr>
+        <w:t xml:space="preserve">looks </w:t>
+      </w:r>
+      <w:r>
+        <w:rPr>
+          <w:rFonts w:ascii="Calibri" w:eastAsia="Calibri" w:hAnsi="Calibri" w:cs="Times New Roman"/>
+        </w:rPr>
+        <w:t>if we convolve the content image until the last convolutional layer</w:t>
+      </w:r>
+      <w:r>
+        <w:rPr>
+          <w:rFonts w:ascii="Calibri" w:eastAsia="Calibri" w:hAnsi="Calibri" w:cs="Times New Roman"/>
+        </w:rPr>
+        <w:t>.</w:t>
+      </w:r>
+      <w:r>
+        <w:rPr>
+          <w:rFonts w:ascii="Calibri" w:eastAsia="Calibri" w:hAnsi="Calibri" w:cs="Times New Roman"/>
+        </w:rPr>
+        <w:t xml:space="preserve"> We can see how the main features are still kept, and we have </w:t>
+      </w:r>
+      <w:r>
+        <w:rPr>
+          <w:rFonts w:ascii="Calibri" w:eastAsia="Calibri" w:hAnsi="Calibri" w:cs="Times New Roman"/>
+          <w:i/>
+        </w:rPr>
+        <w:t>“made room”</w:t>
+      </w:r>
+      <w:r>
+        <w:rPr>
+          <w:rFonts w:ascii="Calibri" w:eastAsia="Calibri" w:hAnsi="Calibri" w:cs="Times New Roman"/>
+        </w:rPr>
+        <w:t xml:space="preserve"> for the style</w:t>
+      </w:r>
+      <w:r>
+        <w:rPr>
+          <w:rFonts w:ascii="Calibri" w:eastAsia="Calibri" w:hAnsi="Calibri" w:cs="Times New Roman"/>
+        </w:rPr>
+        <w:t xml:space="preserve"> matching.</w:t>
+      </w:r>
+      <w:r>
+        <w:rPr>
+          <w:rFonts w:ascii="Calibri" w:eastAsia="Calibri" w:hAnsi="Calibri" w:cs="Times New Roman"/>
+        </w:rPr>
+        <w:t xml:space="preserve"> </w:t>
+      </w:r>
+    </w:p>
+    <w:p>
+      <w:pPr>
+        <w:rPr>
+          <w:rFonts w:ascii="Calibri" w:eastAsia="Calibri" w:hAnsi="Calibri" w:cs="Times New Roman"/>
+        </w:rPr>
+      </w:pPr>
+      <w:r>
+        <w:rPr>
+          <w:rFonts w:ascii="Calibri" w:eastAsia="Calibri" w:hAnsi="Calibri" w:cs="Times New Roman"/>
+        </w:rPr>
+        <w:t xml:space="preserve">Note that if we </w:t>
+      </w:r>
+      <w:r>
+        <w:rPr>
+          <w:rFonts w:ascii="Calibri" w:eastAsia="Calibri" w:hAnsi="Calibri" w:cs="Times New Roman"/>
+        </w:rPr>
+        <w:t xml:space="preserve">recreate after passing the content image only until </w:t>
+      </w:r>
+      <w:r>
+        <w:rPr>
+          <w:rFonts w:ascii="Calibri" w:eastAsia="Calibri" w:hAnsi="Calibri" w:cs="Times New Roman"/>
+        </w:rPr>
+        <w:t>the first convolution, it will be very sharp, close to the actual content image.</w:t>
+      </w:r>
+      <w:r>
+        <w:rPr>
+          <w:rFonts w:ascii="Calibri" w:eastAsia="Calibri" w:hAnsi="Calibri" w:cs="Times New Roman"/>
+        </w:rPr>
+        <w:t xml:space="preserve"> So</w:t>
+      </w:r>
+      <w:r>
+        <w:rPr>
+          <w:rFonts w:ascii="Calibri" w:eastAsia="Calibri" w:hAnsi="Calibri" w:cs="Times New Roman"/>
+        </w:rPr>
+        <w:t>,</w:t>
+      </w:r>
+      <w:r>
+        <w:rPr>
+          <w:rFonts w:ascii="Calibri" w:eastAsia="Calibri" w:hAnsi="Calibri" w:cs="Times New Roman"/>
+        </w:rPr>
+        <w:t xml:space="preserve"> the content will be kept, but there wouldn’t be that space for the style.</w:t>
+      </w:r>
     </w:p>
     <w:p/>
+    <w:p>
+      <w:pPr>
+        <w:jc w:val="center"/>
+      </w:pPr>
+      <w:r>
+        <w:rPr>
+          <w:noProof/>
+        </w:rPr>
+        <w:drawing>
+          <wp:inline distT="0" distB="0" distL="0" distR="0" wp14:anchorId="5B705580" wp14:editId="3DE472D0">
+            <wp:extent cx="2205318" cy="1649110"/>
+            <wp:effectExtent l="0" t="0" r="5080" b="1905"/>
+            <wp:docPr id="3" name="Picture 3"/>
+            <wp:cNvGraphicFramePr>
+              <a:graphicFrameLocks xmlns:a="http://schemas.openxmlformats.org/drawingml/2006/main" noChangeAspect="1"/>
+            </wp:cNvGraphicFramePr>
+            <a:graphic xmlns:a="http://schemas.openxmlformats.org/drawingml/2006/main">
+              <a:graphicData uri="http://schemas.openxmlformats.org/drawingml/2006/picture">
+                <pic:pic xmlns:pic="http://schemas.openxmlformats.org/drawingml/2006/picture">
+                  <pic:nvPicPr>
+                    <pic:cNvPr id="3" name="content_decoded.png"/>
+                    <pic:cNvPicPr/>
+                  </pic:nvPicPr>
+                  <pic:blipFill>
+                    <a:blip r:embed="rId8" cstate="print">
+                      <a:extLst>
+                        <a:ext uri="{28A0092B-C50C-407E-A947-70E740481C1C}">
+                          <a14:useLocalDpi xmlns:a14="http://schemas.microsoft.com/office/drawing/2010/main" val="0"/>
+                        </a:ext>
+                      </a:extLst>
+                    </a:blip>
+                    <a:stretch>
+                      <a:fillRect/>
+                    </a:stretch>
+                  </pic:blipFill>
+                  <pic:spPr>
+                    <a:xfrm>
+                      <a:off x="0" y="0"/>
+                      <a:ext cx="2224182" cy="1663216"/>
+                    </a:xfrm>
+                    <a:prstGeom prst="rect">
+                      <a:avLst/>
+                    </a:prstGeom>
+                  </pic:spPr>
+                </pic:pic>
+              </a:graphicData>
+            </a:graphic>
+          </wp:inline>
+        </w:drawing>
+      </w:r>
+    </w:p>
+    <w:p>
+      <w:pPr>
+        <w:pStyle w:val="Heading1"/>
+      </w:pPr>
+      <w:r>
+        <w:lastRenderedPageBreak/>
+        <w:t>Reproduce Style</w:t>
+      </w:r>
+    </w:p>
+    <w:p>
+      <w:r>
+        <w:t>We have already cover how are we going to attempt to replicate t</w:t>
+      </w:r>
+      <w:r>
+        <w:t>he content of a target image.</w:t>
+      </w:r>
+      <w:r>
+        <w:t xml:space="preserve"> But, </w:t>
+      </w:r>
+      <w:r>
+        <w:t xml:space="preserve">at the same time we </w:t>
+      </w:r>
+      <w:r>
+        <w:t>keep track of replicating the style of the style image.</w:t>
+      </w:r>
+      <w:r>
+        <w:t xml:space="preserve"> In fact, if we were only to replicate the output using the input image, why did we bother to use a CNN in the first place?</w:t>
+      </w:r>
+    </w:p>
+    <w:p>
+      <w:pPr>
+        <w:spacing w:after="0"/>
+      </w:pPr>
+      <w:r>
+        <w:t xml:space="preserve">As we saw before, the deeper we go into the CNN the more detail we lose. However, this is the </w:t>
+      </w:r>
+      <w:r>
+        <w:rPr>
+          <w:b/>
+          <w:i/>
+        </w:rPr>
+        <w:t xml:space="preserve">key point for extracting </w:t>
+      </w:r>
+      <w:r>
+        <w:rPr>
+          <w:b/>
+          <w:i/>
+        </w:rPr>
+        <w:t>the style of an image</w:t>
+      </w:r>
+      <w:r>
+        <w:t>!</w:t>
+      </w:r>
+      <w:r>
+        <w:t xml:space="preserve"> We want to capture the style, we are not looking at the details at pixel level, w</w:t>
+      </w:r>
+      <w:r>
+        <w:t xml:space="preserve">e are looking for </w:t>
+      </w:r>
+      <w:r>
+        <w:t>more general representation</w:t>
+      </w:r>
+      <w:r>
+        <w:t>s</w:t>
+      </w:r>
+      <w:r>
+        <w:t xml:space="preserve"> of the i</w:t>
+      </w:r>
+      <w:r>
+        <w:t>mage.</w:t>
+      </w:r>
+    </w:p>
+    <w:p>
+      <w:pPr>
+        <w:spacing w:after="0"/>
+      </w:pPr>
+    </w:p>
+    <w:p>
+      <w:pPr>
+        <w:pStyle w:val="Heading3"/>
+      </w:pPr>
+      <w:r>
+        <w:t>Gram Matrix</w:t>
+      </w:r>
+    </w:p>
+    <w:p>
+      <w:r>
+        <w:t xml:space="preserve">We need to explain the concept of the </w:t>
+      </w:r>
+      <w:r>
+        <w:t xml:space="preserve">gram matrix in order to </w:t>
+      </w:r>
+      <w:r>
+        <w:t>understand how to reproduce the style.</w:t>
+      </w:r>
+    </w:p>
+    <w:tbl>
+      <w:tblPr>
+        <w:tblStyle w:val="TableGrid"/>
+        <w:tblW w:w="9364" w:type="dxa"/>
+        <w:tblBorders>
+          <w:top w:val="none" w:sz="0" w:space="0" w:color="auto"/>
+          <w:left w:val="none" w:sz="0" w:space="0" w:color="auto"/>
+          <w:bottom w:val="none" w:sz="0" w:space="0" w:color="auto"/>
+          <w:right w:val="none" w:sz="0" w:space="0" w:color="auto"/>
+          <w:insideH w:val="none" w:sz="0" w:space="0" w:color="auto"/>
+          <w:insideV w:val="none" w:sz="0" w:space="0" w:color="auto"/>
+        </w:tblBorders>
+        <w:tblLook w:val="04A0" w:firstRow="1" w:lastRow="0" w:firstColumn="1" w:lastColumn="0" w:noHBand="0" w:noVBand="1"/>
+      </w:tblPr>
+      <w:tblGrid>
+        <w:gridCol w:w="9364"/>
+      </w:tblGrid>
+      <w:tr>
+        <w:trPr>
+          <w:trHeight w:val="908"/>
+        </w:trPr>
+        <w:tc>
+          <w:tcPr>
+            <w:tcW w:w="9364" w:type="dxa"/>
+            <w:vAlign w:val="center"/>
+          </w:tcPr>
+          <w:p>
+            <w:pPr>
+              <w:spacing w:after="0"/>
+              <w:jc w:val="center"/>
+              <w:rPr>
+                <w:rFonts w:eastAsiaTheme="minorEastAsia"/>
+                <w:sz w:val="28"/>
+              </w:rPr>
+            </w:pPr>
+            <m:oMathPara>
+              <m:oMath>
+                <m:r>
+                  <w:rPr>
+                    <w:rFonts w:ascii="Cambria Math" w:hAnsi="Cambria Math"/>
+                    <w:sz w:val="28"/>
+                  </w:rPr>
+                  <m:t xml:space="preserve">G= </m:t>
+                </m:r>
+                <m:f>
+                  <m:fPr>
+                    <m:ctrlPr>
+                      <w:rPr>
+                        <w:rFonts w:ascii="Cambria Math" w:hAnsi="Cambria Math"/>
+                        <w:i/>
+                        <w:sz w:val="28"/>
+                      </w:rPr>
+                    </m:ctrlPr>
+                  </m:fPr>
+                  <m:num>
+                    <m:r>
+                      <w:rPr>
+                        <w:rFonts w:ascii="Cambria Math" w:hAnsi="Cambria Math"/>
+                        <w:sz w:val="28"/>
+                      </w:rPr>
+                      <m:t>1</m:t>
+                    </m:r>
+                  </m:num>
+                  <m:den>
+                    <m:r>
+                      <w:rPr>
+                        <w:rFonts w:ascii="Cambria Math" w:hAnsi="Cambria Math"/>
+                        <w:sz w:val="28"/>
+                      </w:rPr>
+                      <m:t>N</m:t>
+                    </m:r>
+                  </m:den>
+                </m:f>
+                <m:r>
+                  <w:rPr>
+                    <w:rFonts w:ascii="Cambria Math" w:hAnsi="Cambria Math"/>
+                    <w:sz w:val="28"/>
+                  </w:rPr>
+                  <m:t>X</m:t>
+                </m:r>
+                <m:sSup>
+                  <m:sSupPr>
+                    <m:ctrlPr>
+                      <w:rPr>
+                        <w:rFonts w:ascii="Cambria Math" w:hAnsi="Cambria Math"/>
+                        <w:i/>
+                        <w:sz w:val="28"/>
+                      </w:rPr>
+                    </m:ctrlPr>
+                  </m:sSupPr>
+                  <m:e>
+                    <m:r>
+                      <w:rPr>
+                        <w:rFonts w:ascii="Cambria Math" w:hAnsi="Cambria Math"/>
+                        <w:sz w:val="28"/>
+                      </w:rPr>
+                      <m:t>X</m:t>
+                    </m:r>
+                  </m:e>
+                  <m:sup>
+                    <m:r>
+                      <w:rPr>
+                        <w:rFonts w:ascii="Cambria Math" w:hAnsi="Cambria Math"/>
+                        <w:sz w:val="28"/>
+                      </w:rPr>
+                      <m:t>T</m:t>
+                    </m:r>
+                  </m:sup>
+                </m:sSup>
+              </m:oMath>
+            </m:oMathPara>
+          </w:p>
+        </w:tc>
+      </w:tr>
+    </w:tbl>
+    <w:p>
+      <w:r>
+        <w:t xml:space="preserve">The </w:t>
+      </w:r>
+      <w:r>
+        <w:t>gram matrix G is computed by multiplying the input image by its transpose.</w:t>
+      </w:r>
+      <w:r>
+        <w:t xml:space="preserve"> The intuition behind this matrix is that it contains non-localized information abo</w:t>
+      </w:r>
+      <w:r>
+        <w:t>ut the images, such as textures and other features that conform the style of an artist.</w:t>
+      </w:r>
+      <w:r>
+        <w:t xml:space="preserve"> </w:t>
+      </w:r>
+      <w:r>
+        <w:t xml:space="preserve">The gram matrix formulation suggest that it is computing the </w:t>
+      </w:r>
+      <w:r>
+        <w:rPr>
+          <w:b/>
+          <w:i/>
+        </w:rPr>
+        <w:t>autocorrelation</w:t>
+      </w:r>
+      <w:r>
+        <w:t>.</w:t>
+      </w:r>
+      <w:r>
+        <w:t xml:space="preserve"> This means, h</w:t>
+      </w:r>
+      <w:r>
+        <w:t>ow correlated are the input with itself.</w:t>
+      </w:r>
+    </w:p>
+    <w:p>
+      <w:r>
+        <w:t>But our convolution output is a 3D volume.</w:t>
+      </w:r>
+      <w:r>
+        <w:t xml:space="preserve"> We need to do a transformation to be ab</w:t>
+      </w:r>
+      <w:r>
+        <w:t>le to convert it to a 2D matrix.</w:t>
+      </w:r>
+      <w:r>
+        <w:t xml:space="preserve"> Therefore, w</w:t>
+      </w:r>
+      <w:r>
+        <w:t>e flatten the volume along the spatial dimension</w:t>
+      </w:r>
+      <w:r>
+        <w:t>.</w:t>
+      </w:r>
+    </w:p>
+    <w:p>
+      <w:r>
+        <w:rPr>
+          <w:noProof/>
+        </w:rPr>
+        <w:drawing>
+          <wp:inline distT="0" distB="0" distL="0" distR="0" wp14:anchorId="3E9CB398" wp14:editId="46B1196C">
+            <wp:extent cx="5943600" cy="1374140"/>
+            <wp:effectExtent l="0" t="0" r="0" b="0"/>
+            <wp:docPr id="4" name="Picture 4"/>
+            <wp:cNvGraphicFramePr>
+              <a:graphicFrameLocks xmlns:a="http://schemas.openxmlformats.org/drawingml/2006/main" noChangeAspect="1"/>
+            </wp:cNvGraphicFramePr>
+            <a:graphic xmlns:a="http://schemas.openxmlformats.org/drawingml/2006/main">
+              <a:graphicData uri="http://schemas.openxmlformats.org/drawingml/2006/picture">
+                <pic:pic xmlns:pic="http://schemas.openxmlformats.org/drawingml/2006/picture">
+                  <pic:nvPicPr>
+                    <pic:cNvPr id="4" name="gram_matrix.png"/>
+                    <pic:cNvPicPr/>
+                  </pic:nvPicPr>
+                  <pic:blipFill>
+                    <a:blip r:embed="rId9" cstate="print">
+                      <a:extLst>
+                        <a:ext uri="{28A0092B-C50C-407E-A947-70E740481C1C}">
+                          <a14:useLocalDpi xmlns:a14="http://schemas.microsoft.com/office/drawing/2010/main" val="0"/>
+                        </a:ext>
+                      </a:extLst>
+                    </a:blip>
+                    <a:stretch>
+                      <a:fillRect/>
+                    </a:stretch>
+                  </pic:blipFill>
+                  <pic:spPr>
+                    <a:xfrm>
+                      <a:off x="0" y="0"/>
+                      <a:ext cx="5943600" cy="1374140"/>
+                    </a:xfrm>
+                    <a:prstGeom prst="rect">
+                      <a:avLst/>
+                    </a:prstGeom>
+                  </pic:spPr>
+                </pic:pic>
+              </a:graphicData>
+            </a:graphic>
+          </wp:inline>
+        </w:drawing>
+      </w:r>
+    </w:p>
+    <w:p>
+      <w:r>
+        <w:t xml:space="preserve">The resulting gran matrix </w:t>
+      </w:r>
+      <w:r>
+        <w:t xml:space="preserve">becomes size (Features x Features). Interestingly, the image size dimensions disappear. </w:t>
+      </w:r>
+      <w:r>
+        <w:t xml:space="preserve">This agrees with the statement we mention before. </w:t>
+      </w:r>
+      <w:r>
+        <w:t>When it comes to texture, we don’t care abou</w:t>
+      </w:r>
+      <w:r>
+        <w:t xml:space="preserve">t the localization on the image, it must be </w:t>
+      </w:r>
+      <w:r>
+        <w:t>consistent</w:t>
+      </w:r>
+      <w:r>
+        <w:t xml:space="preserve"> at every location on the image.</w:t>
+      </w:r>
+    </w:p>
+    <w:p>
+      <w:r>
+        <w:t>In the original paper, they took the output at 5 different locations of the VGG:</w:t>
+      </w:r>
+    </w:p>
+    <w:p>
+      <w:pPr>
+        <w:jc w:val="center"/>
+      </w:pPr>
+      <w:r>
+        <w:rPr>
+          <w:noProof/>
+        </w:rPr>
+        <w:drawing>
+          <wp:inline distT="0" distB="0" distL="0" distR="0" wp14:anchorId="44025321" wp14:editId="4CEDF6E4">
+            <wp:extent cx="5082988" cy="2088587"/>
+            <wp:effectExtent l="0" t="0" r="0" b="0"/>
+            <wp:docPr id="5" name="Picture 5"/>
+            <wp:cNvGraphicFramePr>
+              <a:graphicFrameLocks xmlns:a="http://schemas.openxmlformats.org/drawingml/2006/main" noChangeAspect="1"/>
+            </wp:cNvGraphicFramePr>
+            <a:graphic xmlns:a="http://schemas.openxmlformats.org/drawingml/2006/main">
+              <a:graphicData uri="http://schemas.openxmlformats.org/drawingml/2006/picture">
+                <pic:pic xmlns:pic="http://schemas.openxmlformats.org/drawingml/2006/picture">
+                  <pic:nvPicPr>
+                    <pic:cNvPr id="5" name="style_loss.png"/>
+                    <pic:cNvPicPr/>
+                  </pic:nvPicPr>
+                  <pic:blipFill>
+                    <a:blip r:embed="rId10" cstate="print">
+                      <a:extLst>
+                        <a:ext uri="{28A0092B-C50C-407E-A947-70E740481C1C}">
+                          <a14:useLocalDpi xmlns:a14="http://schemas.microsoft.com/office/drawing/2010/main" val="0"/>
+                        </a:ext>
+                      </a:extLst>
+                    </a:blip>
+                    <a:stretch>
+                      <a:fillRect/>
+                    </a:stretch>
+                  </pic:blipFill>
+                  <pic:spPr>
+                    <a:xfrm>
+                      <a:off x="0" y="0"/>
+                      <a:ext cx="5093646" cy="2092966"/>
+                    </a:xfrm>
+                    <a:prstGeom prst="rect">
+                      <a:avLst/>
+                    </a:prstGeom>
+                  </pic:spPr>
+                </pic:pic>
+              </a:graphicData>
+            </a:graphic>
+          </wp:inline>
+        </w:drawing>
+      </w:r>
+    </w:p>
+    <w:p>
+      <w:r>
+        <w:lastRenderedPageBreak/>
+        <w:t xml:space="preserve">By doing this, it allows us to capture patterns of different sizes, since they are at different </w:t>
+      </w:r>
+      <w:r>
+        <w:t>depth of the CNN.</w:t>
+      </w:r>
+      <w:r>
+        <w:t xml:space="preserve"> So, to compute the final loss of the style, we could simply make a weighted average of the errors at every defined output convolution.</w:t>
+      </w:r>
+      <w:r>
+        <w:t xml:space="preserve"> </w:t>
+      </w:r>
+    </w:p>
+    <w:p>
+      <w:pPr>
+        <w:pStyle w:val="Heading3"/>
+      </w:pPr>
+      <w:r>
+        <w:t>NOTE</w:t>
+      </w:r>
+    </w:p>
+    <w:p>
+      <w:r>
+        <w:t>These are one of the hyperparameters</w:t>
+      </w:r>
+      <w:r>
+        <w:t xml:space="preserve"> we have to decide for the architecture of our style transfer</w:t>
+      </w:r>
+      <w:r>
+        <w:t xml:space="preserve"> model. </w:t>
+      </w:r>
+      <w:r>
+        <w:t>The other ones</w:t>
+      </w:r>
+      <w:r>
+        <w:t xml:space="preserve"> are</w:t>
+      </w:r>
+      <w:r>
+        <w:t xml:space="preserve"> regarding how much importance we</w:t>
+      </w:r>
+      <w:r>
+        <w:t xml:space="preserve"> give to the content being well reproduced against the style, to compute the final global loss</w:t>
+      </w:r>
+      <w:r>
+        <w:t xml:space="preserve"> function. </w:t>
+      </w:r>
+    </w:p>
+    <w:tbl>
+      <w:tblPr>
+        <w:tblStyle w:val="TableGrid"/>
+        <w:tblW w:w="9363" w:type="dxa"/>
+        <w:tblBorders>
+          <w:top w:val="none" w:sz="0" w:space="0" w:color="auto"/>
+          <w:left w:val="none" w:sz="0" w:space="0" w:color="auto"/>
+          <w:bottom w:val="none" w:sz="0" w:space="0" w:color="auto"/>
+          <w:right w:val="none" w:sz="0" w:space="0" w:color="auto"/>
+          <w:insideH w:val="none" w:sz="0" w:space="0" w:color="auto"/>
+          <w:insideV w:val="none" w:sz="0" w:space="0" w:color="auto"/>
+        </w:tblBorders>
+        <w:tblLook w:val="04A0" w:firstRow="1" w:lastRow="0" w:firstColumn="1" w:lastColumn="0" w:noHBand="0" w:noVBand="1"/>
+      </w:tblPr>
+      <w:tblGrid>
+        <w:gridCol w:w="9363"/>
+      </w:tblGrid>
+      <w:tr>
+        <w:trPr>
+          <w:trHeight w:val="477"/>
+        </w:trPr>
+        <w:tc>
+          <w:tcPr>
+            <w:tcW w:w="9363" w:type="dxa"/>
+            <w:vAlign w:val="center"/>
+          </w:tcPr>
+          <w:p>
+            <w:pPr>
+              <w:jc w:val="center"/>
+            </w:pPr>
+            <m:oMathPara>
+              <m:oMath>
+                <m:r>
+                  <w:rPr>
+                    <w:rFonts w:ascii="Cambria Math" w:hAnsi="Cambria Math"/>
+                  </w:rPr>
+                  <m:t>L = α</m:t>
+                </m:r>
+                <m:sSub>
+                  <m:sSubPr>
+                    <m:ctrlPr>
+                      <w:rPr>
+                        <w:rFonts w:ascii="Cambria Math" w:hAnsi="Cambria Math"/>
+                        <w:i/>
+                      </w:rPr>
+                    </m:ctrlPr>
+                  </m:sSubPr>
+                  <m:e>
+                    <m:r>
+                      <w:rPr>
+                        <w:rFonts w:ascii="Cambria Math" w:hAnsi="Cambria Math"/>
+                      </w:rPr>
+                      <m:t>L</m:t>
+                    </m:r>
+                  </m:e>
+                  <m:sub>
+                    <m:r>
+                      <w:rPr>
+                        <w:rFonts w:ascii="Cambria Math" w:hAnsi="Cambria Math"/>
+                      </w:rPr>
+                      <m:t>content</m:t>
+                    </m:r>
+                  </m:sub>
+                </m:sSub>
+                <m:r>
+                  <w:rPr>
+                    <w:rFonts w:ascii="Cambria Math" w:hAnsi="Cambria Math"/>
+                  </w:rPr>
+                  <m:t>+β</m:t>
+                </m:r>
+                <m:sSub>
+                  <m:sSubPr>
+                    <m:ctrlPr>
+                      <w:rPr>
+                        <w:rFonts w:ascii="Cambria Math" w:hAnsi="Cambria Math"/>
+                        <w:i/>
+                      </w:rPr>
+                    </m:ctrlPr>
+                  </m:sSubPr>
+                  <m:e>
+                    <m:r>
+                      <w:rPr>
+                        <w:rFonts w:ascii="Cambria Math" w:hAnsi="Cambria Math"/>
+                      </w:rPr>
+                      <m:t>L</m:t>
+                    </m:r>
+                  </m:e>
+                  <m:sub>
+                    <m:r>
+                      <w:rPr>
+                        <w:rFonts w:ascii="Cambria Math" w:hAnsi="Cambria Math"/>
+                      </w:rPr>
+                      <m:t>style</m:t>
+                    </m:r>
+                  </m:sub>
+                </m:sSub>
+              </m:oMath>
+            </m:oMathPara>
+          </w:p>
+        </w:tc>
+      </w:tr>
+      <w:tr>
+        <w:trPr>
+          <w:trHeight w:val="460"/>
+        </w:trPr>
+        <w:tc>
+          <w:tcPr>
+            <w:tcW w:w="9363" w:type="dxa"/>
+            <w:vAlign w:val="center"/>
+          </w:tcPr>
+          <w:p>
+            <w:pPr>
+              <w:jc w:val="center"/>
+            </w:pPr>
+            <m:oMathPara>
+              <m:oMath>
+                <m:sSup>
+                  <m:sSupPr>
+                    <m:ctrlPr>
+                      <w:rPr>
+                        <w:rFonts w:ascii="Cambria Math" w:hAnsi="Cambria Math"/>
+                        <w:i/>
+                      </w:rPr>
+                    </m:ctrlPr>
+                  </m:sSupPr>
+                  <m:e>
+                    <m:r>
+                      <w:rPr>
+                        <w:rFonts w:ascii="Cambria Math" w:hAnsi="Cambria Math"/>
+                      </w:rPr>
+                      <m:t>X</m:t>
+                    </m:r>
+                  </m:e>
+                  <m:sup>
+                    <m:r>
+                      <w:rPr>
+                        <w:rFonts w:ascii="Cambria Math" w:hAnsi="Cambria Math"/>
+                      </w:rPr>
+                      <m:t>*</m:t>
+                    </m:r>
+                  </m:sup>
+                </m:sSup>
+                <m:r>
+                  <w:rPr>
+                    <w:rFonts w:ascii="Cambria Math" w:hAnsi="Cambria Math"/>
+                  </w:rPr>
+                  <m:t>=</m:t>
+                </m:r>
+                <m:sSub>
+                  <m:sSubPr>
+                    <m:ctrlPr>
+                      <w:rPr>
+                        <w:rFonts w:ascii="Cambria Math" w:hAnsi="Cambria Math"/>
+                        <w:i/>
+                      </w:rPr>
+                    </m:ctrlPr>
+                  </m:sSubPr>
+                  <m:e>
+                    <m:r>
+                      <w:rPr>
+                        <w:rFonts w:ascii="Cambria Math" w:hAnsi="Cambria Math"/>
+                      </w:rPr>
+                      <m:t>argmin</m:t>
+                    </m:r>
+                  </m:e>
+                  <m:sub>
+                    <m:r>
+                      <w:rPr>
+                        <w:rFonts w:ascii="Cambria Math" w:hAnsi="Cambria Math"/>
+                      </w:rPr>
+                      <m:t>X</m:t>
+                    </m:r>
+                  </m:sub>
+                </m:sSub>
+                <m:r>
+                  <w:rPr>
+                    <w:rFonts w:ascii="Cambria Math" w:hAnsi="Cambria Math"/>
+                  </w:rPr>
+                  <m:t>L</m:t>
+                </m:r>
+              </m:oMath>
+            </m:oMathPara>
+          </w:p>
+        </w:tc>
+      </w:tr>
+    </w:tbl>
+    <w:p/>
+    <w:p>
+      <w:pPr>
+        <w:pStyle w:val="Heading1"/>
+      </w:pPr>
+      <w:r>
+        <w:t>Final Picture</w:t>
+      </w:r>
+    </w:p>
+    <w:p>
+      <w:r>
+        <w:rPr>
+          <w:noProof/>
+        </w:rPr>
+        <w:drawing>
+          <wp:inline distT="0" distB="0" distL="0" distR="0" wp14:anchorId="24A54C70" wp14:editId="3EA5CFF4">
+            <wp:extent cx="5943600" cy="3822700"/>
+            <wp:effectExtent l="0" t="0" r="0" b="0"/>
+            <wp:docPr id="6" name="Picture 6"/>
+            <wp:cNvGraphicFramePr>
+              <a:graphicFrameLocks xmlns:a="http://schemas.openxmlformats.org/drawingml/2006/main" noChangeAspect="1"/>
+            </wp:cNvGraphicFramePr>
+            <a:graphic xmlns:a="http://schemas.openxmlformats.org/drawingml/2006/main">
+              <a:graphicData uri="http://schemas.openxmlformats.org/drawingml/2006/picture">
+                <pic:pic xmlns:pic="http://schemas.openxmlformats.org/drawingml/2006/picture">
+                  <pic:nvPicPr>
+                    <pic:cNvPr id="6" name="global_picture.png"/>
+                    <pic:cNvPicPr/>
+                  </pic:nvPicPr>
+                  <pic:blipFill>
+                    <a:blip r:embed="rId11" cstate="print">
+                      <a:extLst>
+                        <a:ext uri="{28A0092B-C50C-407E-A947-70E740481C1C}">
+                          <a14:useLocalDpi xmlns:a14="http://schemas.microsoft.com/office/drawing/2010/main" val="0"/>
+                        </a:ext>
+                      </a:extLst>
+                    </a:blip>
+                    <a:stretch>
+                      <a:fillRect/>
+                    </a:stretch>
+                  </pic:blipFill>
+                  <pic:spPr>
+                    <a:xfrm>
+                      <a:off x="0" y="0"/>
+                      <a:ext cx="5943600" cy="3822700"/>
+                    </a:xfrm>
+                    <a:prstGeom prst="rect">
+                      <a:avLst/>
+                    </a:prstGeom>
+                  </pic:spPr>
+                </pic:pic>
+              </a:graphicData>
+            </a:graphic>
+          </wp:inline>
+        </w:drawing>
+      </w:r>
+    </w:p>
     <w:sectPr>
       <w:pgSz w:w="12240" w:h="15840"/>
       <w:pgMar w:top="1440" w:right="1440" w:bottom="1440" w:left="1440" w:header="720" w:footer="720" w:gutter="0"/>
@@ -719,7 +2584,7 @@
     <w:uiPriority w:val="9"/>
     <w:unhideWhenUsed/>
     <w:qFormat/>
-    <w:rsid w:val="00353228"/>
+    <w:rsid w:val="0009532D"/>
     <w:pPr>
       <w:keepNext/>
       <w:keepLines/>
@@ -730,6 +2595,7 @@
     <w:rPr>
       <w:rFonts w:asciiTheme="majorHAnsi" w:eastAsiaTheme="majorEastAsia" w:hAnsiTheme="majorHAnsi" w:cstheme="majorBidi"/>
       <w:color w:val="1F3763" w:themeColor="accent1" w:themeShade="7F"/>
+      <w:u w:val="single"/>
     </w:rPr>
   </w:style>
   <w:style w:type="character" w:default="1" w:styleId="DefaultParagraphFont">
@@ -801,11 +2667,12 @@
     <w:basedOn w:val="DefaultParagraphFont"/>
     <w:link w:val="Heading3"/>
     <w:uiPriority w:val="9"/>
-    <w:rsid w:val="00353228"/>
+    <w:rsid w:val="0009532D"/>
     <w:rPr>
       <w:rFonts w:asciiTheme="majorHAnsi" w:eastAsiaTheme="majorEastAsia" w:hAnsiTheme="majorHAnsi" w:cstheme="majorBidi"/>
       <w:color w:val="1F3763" w:themeColor="accent1" w:themeShade="7F"/>
       <w:sz w:val="22"/>
+      <w:u w:val="single"/>
     </w:rPr>
   </w:style>
   <w:style w:type="character" w:customStyle="1" w:styleId="Heading2Char">
@@ -887,6 +2754,22 @@
     <w:rPr>
       <w:color w:val="808080"/>
     </w:rPr>
+  </w:style>
+  <w:style w:type="table" w:styleId="TableGrid">
+    <w:name w:val="Table Grid"/>
+    <w:basedOn w:val="TableNormal"/>
+    <w:uiPriority w:val="39"/>
+    <w:rsid w:val="0047006E"/>
+    <w:tblPr>
+      <w:tblBorders>
+        <w:top w:val="single" w:sz="4" w:space="0" w:color="auto"/>
+        <w:left w:val="single" w:sz="4" w:space="0" w:color="auto"/>
+        <w:bottom w:val="single" w:sz="4" w:space="0" w:color="auto"/>
+        <w:right w:val="single" w:sz="4" w:space="0" w:color="auto"/>
+        <w:insideH w:val="single" w:sz="4" w:space="0" w:color="auto"/>
+        <w:insideV w:val="single" w:sz="4" w:space="0" w:color="auto"/>
+      </w:tblBorders>
+    </w:tblPr>
   </w:style>
 </w:styles>
 </file>
@@ -1184,4 +3067,16 @@
     </a:ext>
   </a:extLst>
 </a:theme>
+</file>
+
+<file path=customXml/item1.xml><?xml version="1.0" encoding="utf-8"?>
+<b:Sources xmlns:b="http://schemas.openxmlformats.org/officeDocument/2006/bibliography" xmlns="http://schemas.openxmlformats.org/officeDocument/2006/bibliography" SelectedStyle="/APASixthEditionOfficeOnline.xsl" StyleName="APA" Version="6"/>
+</file>
+
+<file path=customXml/itemProps1.xml><?xml version="1.0" encoding="utf-8"?>
+<ds:datastoreItem xmlns:ds="http://schemas.openxmlformats.org/officeDocument/2006/customXml" ds:itemID="{F6F7E3B3-1D59-304B-B20A-21709D01756D}">
+  <ds:schemaRefs>
+    <ds:schemaRef ds:uri="http://schemas.openxmlformats.org/officeDocument/2006/bibliography"/>
+  </ds:schemaRefs>
+</ds:datastoreItem>
 </file>
</xml_diff>